<commit_message>
add words in Step 18th
</commit_message>
<xml_diff>
--- a/readme.docx
+++ b/readme.docx
@@ -31,6 +31,8 @@
         </w:rPr>
         <w:t>晴，今天是晴朗的一天。</w:t>
       </w:r>
+      <w:bookmarkStart w:id="0" w:name="_GoBack"/>
+      <w:bookmarkEnd w:id="0"/>
     </w:p>
     <w:p>
       <w:pPr>
@@ -99,8 +101,6 @@
           <w:lang w:val="en-US" w:eastAsia="zh-CN"/>
         </w:rPr>
       </w:pPr>
-      <w:bookmarkStart w:id="0" w:name="_GoBack"/>
-      <w:bookmarkEnd w:id="0"/>
     </w:p>
     <w:p>
       <w:pPr>
@@ -129,7 +129,7 @@
           <w:rFonts w:hint="eastAsia"/>
           <w:lang w:val="en-US" w:eastAsia="zh-CN"/>
         </w:rPr>
-        <w:t>晴，应该会下雨</w:t>
+        <w:t>晴，应该会下雨，今天天气不错，</w:t>
       </w:r>
     </w:p>
     <w:p>

</xml_diff>

<commit_message>
add words in Step 18th to second
</commit_message>
<xml_diff>
--- a/readme.docx
+++ b/readme.docx
@@ -31,106 +31,106 @@
         </w:rPr>
         <w:t>晴，今天是晴朗的一天。</w:t>
       </w:r>
+    </w:p>
+    <w:p>
+      <w:pPr>
+        <w:rPr>
+          <w:rFonts w:hint="default"/>
+          <w:lang w:val="en-US" w:eastAsia="zh-CN"/>
+        </w:rPr>
+      </w:pPr>
+      <w:r>
+        <w:rPr>
+          <w:rFonts w:hint="eastAsia"/>
+          <w:lang w:val="en-US" w:eastAsia="zh-CN"/>
+        </w:rPr>
+        <w:t>2022年9月19日星期一</w:t>
+      </w:r>
+    </w:p>
+    <w:p>
+      <w:pPr>
+        <w:rPr>
+          <w:rFonts w:hint="eastAsia"/>
+          <w:lang w:val="en-US" w:eastAsia="zh-CN"/>
+        </w:rPr>
+      </w:pPr>
+      <w:r>
+        <w:rPr>
+          <w:rFonts w:hint="eastAsia"/>
+          <w:lang w:val="en-US" w:eastAsia="zh-CN"/>
+        </w:rPr>
+        <w:t>晴，没课</w:t>
+      </w:r>
+    </w:p>
+    <w:p>
+      <w:pPr>
+        <w:rPr>
+          <w:rFonts w:hint="default"/>
+          <w:lang w:val="en-US" w:eastAsia="zh-CN"/>
+        </w:rPr>
+      </w:pPr>
+      <w:r>
+        <w:rPr>
+          <w:rFonts w:hint="eastAsia"/>
+          <w:lang w:val="en-US" w:eastAsia="zh-CN"/>
+        </w:rPr>
+        <w:t>2022年9月20日星期二</w:t>
+      </w:r>
+    </w:p>
+    <w:p>
+      <w:pPr>
+        <w:rPr>
+          <w:rFonts w:hint="eastAsia"/>
+          <w:lang w:val="en-US" w:eastAsia="zh-CN"/>
+        </w:rPr>
+      </w:pPr>
+      <w:r>
+        <w:rPr>
+          <w:rFonts w:hint="eastAsia"/>
+          <w:lang w:val="en-US" w:eastAsia="zh-CN"/>
+        </w:rPr>
+        <w:t>晴，满课</w:t>
+      </w:r>
+    </w:p>
+    <w:p>
+      <w:pPr>
+        <w:rPr>
+          <w:rFonts w:hint="eastAsia"/>
+          <w:lang w:val="en-US" w:eastAsia="zh-CN"/>
+        </w:rPr>
+      </w:pPr>
+    </w:p>
+    <w:p>
+      <w:pPr>
+        <w:rPr>
+          <w:rFonts w:hint="eastAsia"/>
+          <w:lang w:val="en-US" w:eastAsia="zh-CN"/>
+        </w:rPr>
+      </w:pPr>
+      <w:r>
+        <w:rPr>
+          <w:rFonts w:hint="eastAsia"/>
+          <w:lang w:val="en-US" w:eastAsia="zh-CN"/>
+        </w:rPr>
+        <w:t>2022年9月21日星期三</w:t>
+      </w:r>
+    </w:p>
+    <w:p>
+      <w:pPr>
+        <w:rPr>
+          <w:rFonts w:hint="default"/>
+          <w:lang w:val="en-US" w:eastAsia="zh-CN"/>
+        </w:rPr>
+      </w:pPr>
+      <w:r>
+        <w:rPr>
+          <w:rFonts w:hint="eastAsia"/>
+          <w:lang w:val="en-US" w:eastAsia="zh-CN"/>
+        </w:rPr>
+        <w:t>晴，应该会下雨，今天天气不错，心情也很好。</w:t>
+      </w:r>
       <w:bookmarkStart w:id="0" w:name="_GoBack"/>
       <w:bookmarkEnd w:id="0"/>
-    </w:p>
-    <w:p>
-      <w:pPr>
-        <w:rPr>
-          <w:rFonts w:hint="default"/>
-          <w:lang w:val="en-US" w:eastAsia="zh-CN"/>
-        </w:rPr>
-      </w:pPr>
-      <w:r>
-        <w:rPr>
-          <w:rFonts w:hint="eastAsia"/>
-          <w:lang w:val="en-US" w:eastAsia="zh-CN"/>
-        </w:rPr>
-        <w:t>2022年9月19日星期一</w:t>
-      </w:r>
-    </w:p>
-    <w:p>
-      <w:pPr>
-        <w:rPr>
-          <w:rFonts w:hint="eastAsia"/>
-          <w:lang w:val="en-US" w:eastAsia="zh-CN"/>
-        </w:rPr>
-      </w:pPr>
-      <w:r>
-        <w:rPr>
-          <w:rFonts w:hint="eastAsia"/>
-          <w:lang w:val="en-US" w:eastAsia="zh-CN"/>
-        </w:rPr>
-        <w:t>晴，没课</w:t>
-      </w:r>
-    </w:p>
-    <w:p>
-      <w:pPr>
-        <w:rPr>
-          <w:rFonts w:hint="default"/>
-          <w:lang w:val="en-US" w:eastAsia="zh-CN"/>
-        </w:rPr>
-      </w:pPr>
-      <w:r>
-        <w:rPr>
-          <w:rFonts w:hint="eastAsia"/>
-          <w:lang w:val="en-US" w:eastAsia="zh-CN"/>
-        </w:rPr>
-        <w:t>2022年9月20日星期二</w:t>
-      </w:r>
-    </w:p>
-    <w:p>
-      <w:pPr>
-        <w:rPr>
-          <w:rFonts w:hint="eastAsia"/>
-          <w:lang w:val="en-US" w:eastAsia="zh-CN"/>
-        </w:rPr>
-      </w:pPr>
-      <w:r>
-        <w:rPr>
-          <w:rFonts w:hint="eastAsia"/>
-          <w:lang w:val="en-US" w:eastAsia="zh-CN"/>
-        </w:rPr>
-        <w:t>晴，满课</w:t>
-      </w:r>
-    </w:p>
-    <w:p>
-      <w:pPr>
-        <w:rPr>
-          <w:rFonts w:hint="eastAsia"/>
-          <w:lang w:val="en-US" w:eastAsia="zh-CN"/>
-        </w:rPr>
-      </w:pPr>
-    </w:p>
-    <w:p>
-      <w:pPr>
-        <w:rPr>
-          <w:rFonts w:hint="eastAsia"/>
-          <w:lang w:val="en-US" w:eastAsia="zh-CN"/>
-        </w:rPr>
-      </w:pPr>
-      <w:r>
-        <w:rPr>
-          <w:rFonts w:hint="eastAsia"/>
-          <w:lang w:val="en-US" w:eastAsia="zh-CN"/>
-        </w:rPr>
-        <w:t>2022年9月21日星期三</w:t>
-      </w:r>
-    </w:p>
-    <w:p>
-      <w:pPr>
-        <w:rPr>
-          <w:rFonts w:hint="default"/>
-          <w:lang w:val="en-US" w:eastAsia="zh-CN"/>
-        </w:rPr>
-      </w:pPr>
-      <w:r>
-        <w:rPr>
-          <w:rFonts w:hint="eastAsia"/>
-          <w:lang w:val="en-US" w:eastAsia="zh-CN"/>
-        </w:rPr>
-        <w:t>晴，应该会下雨，今天天气不错，</w:t>
-      </w:r>
     </w:p>
     <w:p>
       <w:pPr>

</xml_diff>